<commit_message>
Added mexico city log
</commit_message>
<xml_diff>
--- a/Summer_InternshipProposal.docx
+++ b/Summer_InternshipProposal.docx
@@ -6,8 +6,14 @@
       <w:pPr>
         <w:pStyle w:val="Ttulo2"/>
         <w:jc w:val="center"/>
-      </w:pPr>
-      <w:r>
+        <w:rPr>
+          <w:rFonts w:ascii="Times New Roman" w:hAnsi="Times New Roman" w:cs="Times New Roman"/>
+        </w:rPr>
+      </w:pPr>
+      <w:r>
+        <w:rPr>
+          <w:rFonts w:ascii="Times New Roman" w:hAnsi="Times New Roman" w:cs="Times New Roman"/>
+        </w:rPr>
         <w:t>Propuesta de estancia de verano</w:t>
       </w:r>
     </w:p>
@@ -117,18 +123,14 @@
         <w:rPr>
           <w:rFonts w:ascii="Times New Roman" w:hAnsi="Times New Roman" w:cs="Times New Roman"/>
         </w:rPr>
+        <w:t xml:space="preserve"> (análisis, entrevistas, manejo de bases de datos)</w:t>
+      </w:r>
+      <w:r>
+        <w:rPr>
+          <w:rFonts w:ascii="Times New Roman" w:hAnsi="Times New Roman" w:cs="Times New Roman"/>
+        </w:rPr>
         <w:t>.</w:t>
       </w:r>
-    </w:p>
-    <w:p>
-      <w:pPr>
-        <w:pStyle w:val="Sinespaciado"/>
-        <w:spacing w:line="276" w:lineRule="auto"/>
-        <w:jc w:val="both"/>
-        <w:rPr>
-          <w:rFonts w:ascii="Times New Roman" w:hAnsi="Times New Roman" w:cs="Times New Roman"/>
-        </w:rPr>
-      </w:pPr>
     </w:p>
     <w:p>
       <w:pPr>
@@ -144,19 +146,58 @@
         <w:rPr>
           <w:rFonts w:ascii="Times New Roman" w:hAnsi="Times New Roman" w:cs="Times New Roman"/>
         </w:rPr>
+        <w:t>Durante la junta de unificación de bases de datos llevada a cabo en la Ciudad de México los días 10 y 11 de Mayo, me comprometí a generar una aplicación que permita cambiar el formato en el que se reportan tallas y abundancias, con el objetivo de dar flexibilidad a quien analice los datos.</w:t>
+      </w:r>
+    </w:p>
+    <w:p>
+      <w:pPr>
+        <w:pStyle w:val="Sinespaciado"/>
+        <w:spacing w:line="276" w:lineRule="auto"/>
+        <w:jc w:val="both"/>
+        <w:rPr>
+          <w:rFonts w:ascii="Times New Roman" w:hAnsi="Times New Roman" w:cs="Times New Roman"/>
+        </w:rPr>
+      </w:pPr>
+    </w:p>
+    <w:p>
+      <w:pPr>
+        <w:pStyle w:val="Sinespaciado"/>
+        <w:spacing w:line="276" w:lineRule="auto"/>
+        <w:ind w:firstLine="360"/>
+        <w:jc w:val="both"/>
+        <w:rPr>
+          <w:rFonts w:ascii="Times New Roman" w:hAnsi="Times New Roman" w:cs="Times New Roman"/>
+        </w:rPr>
+      </w:pPr>
+      <w:r>
+        <w:rPr>
+          <w:rFonts w:ascii="Times New Roman" w:hAnsi="Times New Roman" w:cs="Times New Roman"/>
+        </w:rPr>
         <w:t>Las fechas propuesta</w:t>
       </w:r>
       <w:r>
         <w:rPr>
           <w:rFonts w:ascii="Times New Roman" w:hAnsi="Times New Roman" w:cs="Times New Roman"/>
         </w:rPr>
-        <w:t>s para la estancia serían de la semana del 13</w:t>
-      </w:r>
-      <w:r>
-        <w:rPr>
-          <w:rFonts w:ascii="Times New Roman" w:hAnsi="Times New Roman" w:cs="Times New Roman"/>
-        </w:rPr>
-        <w:t xml:space="preserve"> de junio al 7 de </w:t>
+        <w:t xml:space="preserve">s para la estancia serían </w:t>
+      </w:r>
+      <w:r>
+        <w:rPr>
+          <w:rFonts w:ascii="Times New Roman" w:hAnsi="Times New Roman" w:cs="Times New Roman"/>
+        </w:rPr>
+        <w:t>del 13</w:t>
+      </w:r>
+      <w:r>
+        <w:rPr>
+          <w:rFonts w:ascii="Times New Roman" w:hAnsi="Times New Roman" w:cs="Times New Roman"/>
+        </w:rPr>
+        <w:t xml:space="preserve"> de junio al 2</w:t>
+      </w:r>
+      <w:r>
+        <w:rPr>
+          <w:rFonts w:ascii="Times New Roman" w:hAnsi="Times New Roman" w:cs="Times New Roman"/>
+        </w:rPr>
+        <w:t xml:space="preserve"> de </w:t>
       </w:r>
       <w:r>
         <w:rPr>
@@ -168,55 +209,55 @@
         <w:rPr>
           <w:rFonts w:ascii="Times New Roman" w:hAnsi="Times New Roman" w:cs="Times New Roman"/>
         </w:rPr>
-        <w:t>, comprendiendo un total de 12</w:t>
-      </w:r>
-      <w:r>
-        <w:rPr>
-          <w:rFonts w:ascii="Times New Roman" w:hAnsi="Times New Roman" w:cs="Times New Roman"/>
-        </w:rPr>
-        <w:t>-13</w:t>
-      </w:r>
-      <w:r>
-        <w:rPr>
-          <w:rFonts w:ascii="Times New Roman" w:hAnsi="Times New Roman" w:cs="Times New Roman"/>
-        </w:rPr>
-        <w:t xml:space="preserve"> semanas. En pláticas con Arturo Hernández, se mencionó que la temporada de monitoreo de PBC será a finales de Julio-</w:t>
-      </w:r>
-      <w:r>
-        <w:rPr>
-          <w:rFonts w:ascii="Times New Roman" w:hAnsi="Times New Roman" w:cs="Times New Roman"/>
-        </w:rPr>
-        <w:t>p</w:t>
-      </w:r>
-      <w:r>
-        <w:rPr>
-          <w:rFonts w:ascii="Times New Roman" w:hAnsi="Times New Roman" w:cs="Times New Roman"/>
-        </w:rPr>
-        <w:t xml:space="preserve">rincipios de Agosto. Por esto, mi propuesta inicial es trabajar en la oficina de Puerto Morelos, bajo la supervisión </w:t>
-      </w:r>
-      <w:r>
-        <w:rPr>
-          <w:rFonts w:ascii="Times New Roman" w:hAnsi="Times New Roman" w:cs="Times New Roman"/>
-        </w:rPr>
-        <w:t xml:space="preserve">de Stuart, del 13 de junio al 22 de julio (6 semanas), para posteriormente incorporarme con el equipo de PBC </w:t>
-      </w:r>
-      <w:r>
-        <w:rPr>
-          <w:rFonts w:ascii="Times New Roman" w:hAnsi="Times New Roman" w:cs="Times New Roman"/>
-        </w:rPr>
-        <w:t>por el resto del verano</w:t>
-      </w:r>
-      <w:r>
-        <w:rPr>
-          <w:rFonts w:ascii="Times New Roman" w:hAnsi="Times New Roman" w:cs="Times New Roman"/>
-        </w:rPr>
-        <w:t xml:space="preserve">. </w:t>
-      </w:r>
-      <w:r>
-        <w:rPr>
-          <w:rFonts w:ascii="Times New Roman" w:hAnsi="Times New Roman" w:cs="Times New Roman"/>
-        </w:rPr>
-        <w:t xml:space="preserve">Al finalizar la estancia, entregaría un reporte de las actividades realizadas. </w:t>
+        <w:t xml:space="preserve">, comprendiendo un total de 12 semanas. </w:t>
+      </w:r>
+      <w:r>
+        <w:rPr>
+          <w:rFonts w:ascii="Times New Roman" w:hAnsi="Times New Roman" w:cs="Times New Roman"/>
+        </w:rPr>
+        <w:t xml:space="preserve">La propuesta resultante se basa en pláticas con Stuart, Alvin y Arturo. Mi </w:t>
+      </w:r>
+      <w:r>
+        <w:rPr>
+          <w:rFonts w:ascii="Times New Roman" w:hAnsi="Times New Roman" w:cs="Times New Roman"/>
+        </w:rPr>
+        <w:t>propuesta inicial es trabajar en l</w:t>
+      </w:r>
+      <w:r>
+        <w:rPr>
+          <w:rFonts w:ascii="Times New Roman" w:hAnsi="Times New Roman" w:cs="Times New Roman"/>
+        </w:rPr>
+        <w:t xml:space="preserve">a oficina de Puerto Morelos durante 6 semanas, después </w:t>
+      </w:r>
+      <w:r>
+        <w:rPr>
+          <w:rFonts w:ascii="Times New Roman" w:hAnsi="Times New Roman" w:cs="Times New Roman"/>
+        </w:rPr>
+        <w:t>incorporarme con el equipo de PBC</w:t>
+      </w:r>
+      <w:r>
+        <w:rPr>
+          <w:rFonts w:ascii="Times New Roman" w:hAnsi="Times New Roman" w:cs="Times New Roman"/>
+        </w:rPr>
+        <w:t xml:space="preserve"> (2 semanas) y terminar la estancia en Guaymas (4 semanas).</w:t>
+      </w:r>
+      <w:r>
+        <w:rPr>
+          <w:rFonts w:ascii="Times New Roman" w:hAnsi="Times New Roman" w:cs="Times New Roman"/>
+        </w:rPr>
+        <w:t xml:space="preserve"> </w:t>
+      </w:r>
+      <w:r>
+        <w:rPr>
+          <w:rFonts w:ascii="Times New Roman" w:hAnsi="Times New Roman" w:cs="Times New Roman"/>
+        </w:rPr>
+        <w:t>Al finalizar la estancia, entregaría un reporte de las actividades realiz</w:t>
+      </w:r>
+      <w:r>
+        <w:rPr>
+          <w:rFonts w:ascii="Times New Roman" w:hAnsi="Times New Roman" w:cs="Times New Roman"/>
+        </w:rPr>
+        <w:t xml:space="preserve">adas. </w:t>
       </w:r>
       <w:r>
         <w:rPr>
@@ -239,12 +280,33 @@
     <w:p>
       <w:pPr>
         <w:pStyle w:val="Subttulo"/>
-      </w:pPr>
-      <w:r>
+        <w:rPr>
+          <w:rFonts w:ascii="Times New Roman" w:hAnsi="Times New Roman" w:cs="Times New Roman"/>
+        </w:rPr>
+      </w:pPr>
+      <w:r>
+        <w:rPr>
+          <w:rFonts w:ascii="Times New Roman" w:hAnsi="Times New Roman" w:cs="Times New Roman"/>
+        </w:rPr>
         <w:t>En oficina SAM</w:t>
       </w:r>
       <w:r>
-        <w:t xml:space="preserve"> (6 semanas)</w:t>
+        <w:rPr>
+          <w:rFonts w:ascii="Times New Roman" w:hAnsi="Times New Roman" w:cs="Times New Roman"/>
+        </w:rPr>
+        <w:t>, 6</w:t>
+      </w:r>
+      <w:r>
+        <w:rPr>
+          <w:rFonts w:ascii="Times New Roman" w:hAnsi="Times New Roman" w:cs="Times New Roman"/>
+        </w:rPr>
+        <w:t xml:space="preserve"> semanas</w:t>
+      </w:r>
+      <w:r>
+        <w:rPr>
+          <w:rFonts w:ascii="Times New Roman" w:hAnsi="Times New Roman" w:cs="Times New Roman"/>
+        </w:rPr>
+        <w:t>, 13/06 a 22/07</w:t>
       </w:r>
     </w:p>
     <w:p>
@@ -264,163 +326,19 @@
         <w:rPr>
           <w:rFonts w:ascii="Times New Roman" w:hAnsi="Times New Roman" w:cs="Times New Roman"/>
         </w:rPr>
-        <w:t xml:space="preserve">3 semanas dedicadas </w:t>
-      </w:r>
-      <w:r>
-        <w:rPr>
-          <w:rFonts w:ascii="Times New Roman" w:hAnsi="Times New Roman" w:cs="Times New Roman"/>
-        </w:rPr>
-        <w:t>a</w:t>
-      </w:r>
-      <w:r>
-        <w:rPr>
-          <w:rFonts w:ascii="Times New Roman" w:hAnsi="Times New Roman" w:cs="Times New Roman"/>
-        </w:rPr>
-        <w:t xml:space="preserve"> una de las siguientes</w:t>
-      </w:r>
-      <w:r>
-        <w:rPr>
-          <w:rFonts w:ascii="Times New Roman" w:hAnsi="Times New Roman" w:cs="Times New Roman"/>
-        </w:rPr>
-        <w:t>:</w:t>
-      </w:r>
-    </w:p>
-    <w:p>
-      <w:pPr>
-        <w:pStyle w:val="Sinespaciado"/>
-        <w:numPr>
-          <w:ilvl w:val="1"/>
-          <w:numId w:val="6"/>
-        </w:numPr>
-        <w:spacing w:line="276" w:lineRule="auto"/>
-        <w:jc w:val="both"/>
-        <w:rPr>
-          <w:rFonts w:ascii="Times New Roman" w:hAnsi="Times New Roman" w:cs="Times New Roman"/>
-        </w:rPr>
-      </w:pPr>
-      <w:r>
-        <w:rPr>
-          <w:rFonts w:ascii="Times New Roman" w:hAnsi="Times New Roman" w:cs="Times New Roman"/>
-        </w:rPr>
-        <w:t>M</w:t>
-      </w:r>
-      <w:r>
-        <w:rPr>
-          <w:rFonts w:ascii="Times New Roman" w:hAnsi="Times New Roman" w:cs="Times New Roman"/>
-        </w:rPr>
-        <w:t xml:space="preserve">anejo y unificación de bases de datos oceanográficos, con el fin de </w:t>
-      </w:r>
-      <w:r>
-        <w:rPr>
-          <w:rFonts w:ascii="Times New Roman" w:hAnsi="Times New Roman" w:cs="Times New Roman"/>
-        </w:rPr>
-        <w:t xml:space="preserve">obtener </w:t>
-      </w:r>
-      <w:r>
-        <w:rPr>
-          <w:rFonts w:ascii="Times New Roman" w:hAnsi="Times New Roman" w:cs="Times New Roman"/>
-        </w:rPr>
-        <w:t>un formato que permita realizar análisis rápidos</w:t>
-      </w:r>
-      <w:r>
-        <w:rPr>
-          <w:rFonts w:ascii="Times New Roman" w:hAnsi="Times New Roman" w:cs="Times New Roman"/>
-        </w:rPr>
-        <w:t xml:space="preserve"> y generales</w:t>
-      </w:r>
-      <w:r>
-        <w:rPr>
-          <w:rFonts w:ascii="Times New Roman" w:hAnsi="Times New Roman" w:cs="Times New Roman"/>
-        </w:rPr>
-        <w:t>, pero también análi</w:t>
-      </w:r>
-      <w:r>
-        <w:rPr>
-          <w:rFonts w:ascii="Times New Roman" w:hAnsi="Times New Roman" w:cs="Times New Roman"/>
-        </w:rPr>
-        <w:t>sis</w:t>
-      </w:r>
-      <w:r>
-        <w:rPr>
-          <w:rFonts w:ascii="Times New Roman" w:hAnsi="Times New Roman" w:cs="Times New Roman"/>
-        </w:rPr>
-        <w:t xml:space="preserve"> periódicos y más detallados.</w:t>
-      </w:r>
-    </w:p>
-    <w:p>
-      <w:pPr>
-        <w:pStyle w:val="Sinespaciado"/>
-        <w:numPr>
-          <w:ilvl w:val="1"/>
-          <w:numId w:val="6"/>
-        </w:numPr>
-        <w:spacing w:line="276" w:lineRule="auto"/>
-        <w:jc w:val="both"/>
-        <w:rPr>
-          <w:rFonts w:ascii="Times New Roman" w:hAnsi="Times New Roman" w:cs="Times New Roman"/>
-        </w:rPr>
-      </w:pPr>
-      <w:r>
-        <w:rPr>
-          <w:rFonts w:ascii="Times New Roman" w:hAnsi="Times New Roman" w:cs="Times New Roman"/>
-        </w:rPr>
-        <w:t>Desarrollo de visualizaciones interactivas con una “</w:t>
-      </w:r>
-      <w:proofErr w:type="spellStart"/>
-      <w:r>
-        <w:rPr>
-          <w:rFonts w:ascii="Times New Roman" w:hAnsi="Times New Roman" w:cs="Times New Roman"/>
-        </w:rPr>
-        <w:t>Shiny</w:t>
-      </w:r>
-      <w:proofErr w:type="spellEnd"/>
-      <w:r>
-        <w:rPr>
-          <w:rFonts w:ascii="Times New Roman" w:hAnsi="Times New Roman" w:cs="Times New Roman"/>
-        </w:rPr>
-        <w:t xml:space="preserve"> </w:t>
-      </w:r>
-      <w:proofErr w:type="spellStart"/>
-      <w:r>
-        <w:rPr>
-          <w:rFonts w:ascii="Times New Roman" w:hAnsi="Times New Roman" w:cs="Times New Roman"/>
-        </w:rPr>
-        <w:t>App</w:t>
-      </w:r>
-      <w:proofErr w:type="spellEnd"/>
-      <w:r>
-        <w:rPr>
-          <w:rFonts w:ascii="Times New Roman" w:hAnsi="Times New Roman" w:cs="Times New Roman"/>
-        </w:rPr>
-        <w:t>” (</w:t>
-      </w:r>
-      <w:proofErr w:type="spellStart"/>
-      <w:r>
-        <w:rPr>
-          <w:rFonts w:ascii="Times New Roman" w:hAnsi="Times New Roman" w:cs="Times New Roman"/>
-        </w:rPr>
-        <w:t>RStudio</w:t>
-      </w:r>
-      <w:proofErr w:type="spellEnd"/>
-      <w:r>
-        <w:rPr>
-          <w:rFonts w:ascii="Times New Roman" w:hAnsi="Times New Roman" w:cs="Times New Roman"/>
-        </w:rPr>
-        <w:t>) o “</w:t>
-      </w:r>
-      <w:proofErr w:type="spellStart"/>
-      <w:r>
-        <w:rPr>
-          <w:rFonts w:ascii="Times New Roman" w:hAnsi="Times New Roman" w:cs="Times New Roman"/>
-        </w:rPr>
-        <w:t>Tableau</w:t>
-      </w:r>
-      <w:proofErr w:type="spellEnd"/>
-      <w:r>
-        <w:rPr>
-          <w:rFonts w:ascii="Times New Roman" w:hAnsi="Times New Roman" w:cs="Times New Roman"/>
-        </w:rPr>
-        <w:t>”, que se enfoquen en la divulgación del trabajo de COBI y que puedan ser incluidas en la página de COBI.</w:t>
+        <w:t>1 semana para realizar los ajustes a la aplicación e instruir al personal</w:t>
+      </w:r>
+      <w:r>
+        <w:rPr>
+          <w:rFonts w:ascii="Times New Roman" w:hAnsi="Times New Roman" w:cs="Times New Roman"/>
+        </w:rPr>
+        <w:t xml:space="preserve"> pertinente</w:t>
+      </w:r>
+      <w:r>
+        <w:rPr>
+          <w:rFonts w:ascii="Times New Roman" w:hAnsi="Times New Roman" w:cs="Times New Roman"/>
+        </w:rPr>
+        <w:t xml:space="preserve"> de la oficina en su uso y manejo. </w:t>
       </w:r>
     </w:p>
     <w:p>
@@ -440,92 +358,73 @@
         <w:rPr>
           <w:rFonts w:ascii="Times New Roman" w:hAnsi="Times New Roman" w:cs="Times New Roman"/>
         </w:rPr>
-        <w:t>2</w:t>
-      </w:r>
-      <w:r>
-        <w:rPr>
-          <w:rFonts w:ascii="Times New Roman" w:hAnsi="Times New Roman" w:cs="Times New Roman"/>
-        </w:rPr>
-        <w:t xml:space="preserve"> semanas dedicadas a la elaboración de un </w:t>
-      </w:r>
-      <w:r>
-        <w:rPr>
-          <w:rFonts w:ascii="Times New Roman" w:hAnsi="Times New Roman" w:cs="Times New Roman"/>
-        </w:rPr>
-        <w:t>resumen</w:t>
-      </w:r>
-      <w:r>
-        <w:rPr>
-          <w:rFonts w:ascii="Times New Roman" w:hAnsi="Times New Roman" w:cs="Times New Roman"/>
-        </w:rPr>
-        <w:t xml:space="preserve"> a someter al </w:t>
-      </w:r>
-      <w:r>
-        <w:rPr>
-          <w:rFonts w:ascii="Times New Roman" w:hAnsi="Times New Roman" w:cs="Times New Roman"/>
-          <w:i/>
-        </w:rPr>
-        <w:t xml:space="preserve">California Islands </w:t>
-      </w:r>
-      <w:proofErr w:type="spellStart"/>
-      <w:r>
-        <w:rPr>
-          <w:rFonts w:ascii="Times New Roman" w:hAnsi="Times New Roman" w:cs="Times New Roman"/>
-          <w:i/>
-        </w:rPr>
-        <w:t>Symposia</w:t>
-      </w:r>
-      <w:proofErr w:type="spellEnd"/>
-      <w:r>
-        <w:rPr>
-          <w:rFonts w:ascii="Times New Roman" w:hAnsi="Times New Roman" w:cs="Times New Roman"/>
-        </w:rPr>
-        <w:t xml:space="preserve"> (</w:t>
-      </w:r>
-      <w:hyperlink r:id="rId7" w:history="1">
-        <w:r>
-          <w:rPr>
-            <w:rStyle w:val="Hipervnculo"/>
-            <w:rFonts w:ascii="Times New Roman" w:hAnsi="Times New Roman" w:cs="Times New Roman"/>
-          </w:rPr>
-          <w:t>www.californiaislands.net/symposium/</w:t>
-        </w:r>
-      </w:hyperlink>
-      <w:r>
-        <w:rPr>
-          <w:rFonts w:ascii="Times New Roman" w:hAnsi="Times New Roman" w:cs="Times New Roman"/>
-        </w:rPr>
-        <w:t>, en Ventura, CA</w:t>
-      </w:r>
-      <w:r>
-        <w:rPr>
-          <w:rFonts w:ascii="Times New Roman" w:hAnsi="Times New Roman" w:cs="Times New Roman"/>
-        </w:rPr>
-        <w:t xml:space="preserve">), </w:t>
-      </w:r>
-      <w:r>
-        <w:rPr>
-          <w:rFonts w:ascii="Times New Roman" w:hAnsi="Times New Roman" w:cs="Times New Roman"/>
-        </w:rPr>
-        <w:t>sobre los casos</w:t>
-      </w:r>
-      <w:r>
-        <w:rPr>
-          <w:rFonts w:ascii="Times New Roman" w:hAnsi="Times New Roman" w:cs="Times New Roman"/>
-        </w:rPr>
-        <w:t xml:space="preserve"> de Isla Natividad e Isla San Jerónimo.</w:t>
-      </w:r>
-      <w:r>
-        <w:rPr>
-          <w:rFonts w:ascii="Times New Roman" w:hAnsi="Times New Roman" w:cs="Times New Roman"/>
-        </w:rPr>
-        <w:t xml:space="preserve"> La fecha límite para someter trabajos es el 1 de Octubre</w:t>
-      </w:r>
-      <w:r>
-        <w:rPr>
-          <w:rFonts w:ascii="Times New Roman" w:hAnsi="Times New Roman" w:cs="Times New Roman"/>
-        </w:rPr>
-        <w:t>.</w:t>
+        <w:t>4</w:t>
+      </w:r>
+      <w:r>
+        <w:rPr>
+          <w:rFonts w:ascii="Times New Roman" w:hAnsi="Times New Roman" w:cs="Times New Roman"/>
+        </w:rPr>
+        <w:t xml:space="preserve"> semanas dedicadas </w:t>
+      </w:r>
+      <w:r>
+        <w:rPr>
+          <w:rFonts w:ascii="Times New Roman" w:hAnsi="Times New Roman" w:cs="Times New Roman"/>
+        </w:rPr>
+        <w:t xml:space="preserve">al manejo </w:t>
+      </w:r>
+      <w:r>
+        <w:rPr>
+          <w:rFonts w:ascii="Times New Roman" w:hAnsi="Times New Roman" w:cs="Times New Roman"/>
+        </w:rPr>
+        <w:t xml:space="preserve">y </w:t>
+      </w:r>
+      <w:r>
+        <w:rPr>
+          <w:rFonts w:ascii="Times New Roman" w:hAnsi="Times New Roman" w:cs="Times New Roman"/>
+        </w:rPr>
+        <w:t>unificación de bases de datos</w:t>
+      </w:r>
+      <w:r>
+        <w:rPr>
+          <w:rFonts w:ascii="Times New Roman" w:hAnsi="Times New Roman" w:cs="Times New Roman"/>
+        </w:rPr>
+        <w:t xml:space="preserve">, con el fin de </w:t>
+      </w:r>
+      <w:r>
+        <w:rPr>
+          <w:rFonts w:ascii="Times New Roman" w:hAnsi="Times New Roman" w:cs="Times New Roman"/>
+        </w:rPr>
+        <w:t xml:space="preserve">obtener </w:t>
+      </w:r>
+      <w:r>
+        <w:rPr>
+          <w:rFonts w:ascii="Times New Roman" w:hAnsi="Times New Roman" w:cs="Times New Roman"/>
+        </w:rPr>
+        <w:t>un formato que permita realizar análisis rápidos</w:t>
+      </w:r>
+      <w:r>
+        <w:rPr>
+          <w:rFonts w:ascii="Times New Roman" w:hAnsi="Times New Roman" w:cs="Times New Roman"/>
+        </w:rPr>
+        <w:t xml:space="preserve"> y generales</w:t>
+      </w:r>
+      <w:r>
+        <w:rPr>
+          <w:rFonts w:ascii="Times New Roman" w:hAnsi="Times New Roman" w:cs="Times New Roman"/>
+        </w:rPr>
+        <w:t>, pero también análi</w:t>
+      </w:r>
+      <w:r>
+        <w:rPr>
+          <w:rFonts w:ascii="Times New Roman" w:hAnsi="Times New Roman" w:cs="Times New Roman"/>
+        </w:rPr>
+        <w:t>sis</w:t>
+      </w:r>
+      <w:r>
+        <w:rPr>
+          <w:rFonts w:ascii="Times New Roman" w:hAnsi="Times New Roman" w:cs="Times New Roman"/>
+        </w:rPr>
+        <w:t xml:space="preserve"> periódicos y más detallados.</w:t>
       </w:r>
     </w:p>
     <w:p>
@@ -545,7 +444,13 @@
         <w:rPr>
           <w:rFonts w:ascii="Times New Roman" w:hAnsi="Times New Roman" w:cs="Times New Roman"/>
         </w:rPr>
-        <w:t xml:space="preserve">1 semana dedicada a visitar comunidades pesqueras con las que COBI colabora en la región, y obtener información que pueda faltar para el proyecto en colaboración con </w:t>
+        <w:t>1 semana dedicada a visitar comunidades pesqueras con las que COBI colabora en la región, y obtener información que pueda faltar para el proyecto</w:t>
+      </w:r>
+      <w:r>
+        <w:rPr>
+          <w:rFonts w:ascii="Times New Roman" w:hAnsi="Times New Roman" w:cs="Times New Roman"/>
+        </w:rPr>
+        <w:t xml:space="preserve"> en colaboración con </w:t>
       </w:r>
       <w:proofErr w:type="spellStart"/>
       <w:r>
@@ -559,13 +464,7 @@
         <w:rPr>
           <w:rFonts w:ascii="Times New Roman" w:hAnsi="Times New Roman" w:cs="Times New Roman"/>
         </w:rPr>
-        <w:t>.</w:t>
-      </w:r>
-      <w:r>
-        <w:rPr>
-          <w:rFonts w:ascii="Times New Roman" w:hAnsi="Times New Roman" w:cs="Times New Roman"/>
-        </w:rPr>
-        <w:t xml:space="preserve"> Se realizaría de una manera muy general, en la que platique con los pescadores sobre el proyecto y ellos me den sus ideas.</w:t>
+        <w:t xml:space="preserve"> (información socioeconómica).</w:t>
       </w:r>
     </w:p>
     <w:p>
@@ -581,9 +480,21 @@
     <w:p>
       <w:pPr>
         <w:pStyle w:val="Subttulo"/>
-      </w:pPr>
-      <w:r>
-        <w:t>En oficina PBC (6 semanas)</w:t>
+        <w:rPr>
+          <w:rFonts w:ascii="Times New Roman" w:hAnsi="Times New Roman" w:cs="Times New Roman"/>
+        </w:rPr>
+      </w:pPr>
+      <w:r>
+        <w:rPr>
+          <w:rFonts w:ascii="Times New Roman" w:hAnsi="Times New Roman" w:cs="Times New Roman"/>
+        </w:rPr>
+        <w:t>En oficina PBC, 2 semanas</w:t>
+      </w:r>
+      <w:r>
+        <w:rPr>
+          <w:rFonts w:ascii="Times New Roman" w:hAnsi="Times New Roman" w:cs="Times New Roman"/>
+        </w:rPr>
+        <w:t>, 24/07 a 06/08(Los alcanzaría en El Rosario, B.C.)</w:t>
       </w:r>
     </w:p>
     <w:p>
@@ -603,13 +514,19 @@
         <w:rPr>
           <w:rFonts w:ascii="Times New Roman" w:hAnsi="Times New Roman" w:cs="Times New Roman"/>
         </w:rPr>
-        <w:t>Asistencia en la temporada de monitoreo 2016 en Isla Natividad y El Rosario</w:t>
-      </w:r>
-      <w:r>
-        <w:rPr>
-          <w:rFonts w:ascii="Times New Roman" w:hAnsi="Times New Roman" w:cs="Times New Roman"/>
-        </w:rPr>
-        <w:t>.</w:t>
+        <w:t xml:space="preserve">Instruir al personal </w:t>
+      </w:r>
+      <w:r>
+        <w:rPr>
+          <w:rFonts w:ascii="Times New Roman" w:hAnsi="Times New Roman" w:cs="Times New Roman"/>
+        </w:rPr>
+        <w:t>pertinente en el uso</w:t>
+      </w:r>
+      <w:r>
+        <w:rPr>
+          <w:rFonts w:ascii="Times New Roman" w:hAnsi="Times New Roman" w:cs="Times New Roman"/>
+        </w:rPr>
+        <w:t xml:space="preserve"> de la aplicación desarrollada.</w:t>
       </w:r>
     </w:p>
     <w:p>
@@ -629,6 +546,128 @@
         <w:rPr>
           <w:rFonts w:ascii="Times New Roman" w:hAnsi="Times New Roman" w:cs="Times New Roman"/>
         </w:rPr>
+        <w:t>O</w:t>
+      </w:r>
+      <w:r>
+        <w:rPr>
+          <w:rFonts w:ascii="Times New Roman" w:hAnsi="Times New Roman" w:cs="Times New Roman"/>
+        </w:rPr>
+        <w:t>btener información que pueda faltar para el proyecto</w:t>
+      </w:r>
+      <w:r>
+        <w:rPr>
+          <w:rFonts w:ascii="Times New Roman" w:hAnsi="Times New Roman" w:cs="Times New Roman"/>
+        </w:rPr>
+        <w:t xml:space="preserve"> en colaboración con </w:t>
+      </w:r>
+      <w:proofErr w:type="spellStart"/>
+      <w:r>
+        <w:rPr>
+          <w:rFonts w:ascii="Times New Roman" w:hAnsi="Times New Roman" w:cs="Times New Roman"/>
+        </w:rPr>
+        <w:t>TURFeffect</w:t>
+      </w:r>
+      <w:proofErr w:type="spellEnd"/>
+      <w:r>
+        <w:rPr>
+          <w:rFonts w:ascii="Times New Roman" w:hAnsi="Times New Roman" w:cs="Times New Roman"/>
+        </w:rPr>
+        <w:t xml:space="preserve"> (información socioeconómica).</w:t>
+      </w:r>
+    </w:p>
+    <w:p>
+      <w:pPr>
+        <w:pStyle w:val="Sinespaciado"/>
+        <w:spacing w:line="276" w:lineRule="auto"/>
+        <w:jc w:val="both"/>
+        <w:rPr>
+          <w:rFonts w:ascii="Times New Roman" w:hAnsi="Times New Roman" w:cs="Times New Roman"/>
+        </w:rPr>
+      </w:pPr>
+    </w:p>
+    <w:p>
+      <w:pPr>
+        <w:pStyle w:val="Subttulo"/>
+        <w:rPr>
+          <w:rFonts w:ascii="Times New Roman" w:hAnsi="Times New Roman" w:cs="Times New Roman"/>
+        </w:rPr>
+      </w:pPr>
+      <w:r>
+        <w:rPr>
+          <w:rFonts w:ascii="Times New Roman" w:hAnsi="Times New Roman" w:cs="Times New Roman"/>
+        </w:rPr>
+        <w:t xml:space="preserve">En Oficina Guaymas, 4 semanas, </w:t>
+      </w:r>
+      <w:r>
+        <w:rPr>
+          <w:rFonts w:ascii="Times New Roman" w:hAnsi="Times New Roman" w:cs="Times New Roman"/>
+        </w:rPr>
+        <w:t>08/08 a 02/09</w:t>
+      </w:r>
+    </w:p>
+    <w:p>
+      <w:pPr>
+        <w:pStyle w:val="Sinespaciado"/>
+        <w:numPr>
+          <w:ilvl w:val="0"/>
+          <w:numId w:val="8"/>
+        </w:numPr>
+        <w:spacing w:line="276" w:lineRule="auto"/>
+        <w:jc w:val="both"/>
+        <w:rPr>
+          <w:rFonts w:ascii="Times New Roman" w:hAnsi="Times New Roman" w:cs="Times New Roman"/>
+        </w:rPr>
+      </w:pPr>
+      <w:r>
+        <w:rPr>
+          <w:rFonts w:ascii="Times New Roman" w:hAnsi="Times New Roman" w:cs="Times New Roman"/>
+        </w:rPr>
+        <w:t>Instruir al personal pertinente en el uso</w:t>
+      </w:r>
+      <w:r>
+        <w:rPr>
+          <w:rFonts w:ascii="Times New Roman" w:hAnsi="Times New Roman" w:cs="Times New Roman"/>
+        </w:rPr>
+        <w:t xml:space="preserve"> de la aplicación desarrollada.</w:t>
+      </w:r>
+    </w:p>
+    <w:p>
+      <w:pPr>
+        <w:pStyle w:val="Sinespaciado"/>
+        <w:numPr>
+          <w:ilvl w:val="0"/>
+          <w:numId w:val="8"/>
+        </w:numPr>
+        <w:spacing w:line="276" w:lineRule="auto"/>
+        <w:jc w:val="both"/>
+        <w:rPr>
+          <w:rFonts w:ascii="Times New Roman" w:hAnsi="Times New Roman" w:cs="Times New Roman"/>
+        </w:rPr>
+      </w:pPr>
+      <w:r>
+        <w:rPr>
+          <w:rFonts w:ascii="Times New Roman" w:hAnsi="Times New Roman" w:cs="Times New Roman"/>
+        </w:rPr>
+        <w:t>Manejo y unificación de bases de datos.</w:t>
+      </w:r>
+    </w:p>
+    <w:p>
+      <w:pPr>
+        <w:pStyle w:val="Sinespaciado"/>
+        <w:numPr>
+          <w:ilvl w:val="0"/>
+          <w:numId w:val="8"/>
+        </w:numPr>
+        <w:spacing w:line="276" w:lineRule="auto"/>
+        <w:jc w:val="both"/>
+        <w:rPr>
+          <w:rFonts w:ascii="Times New Roman" w:hAnsi="Times New Roman" w:cs="Times New Roman"/>
+        </w:rPr>
+      </w:pPr>
+      <w:r>
+        <w:rPr>
+          <w:rFonts w:ascii="Times New Roman" w:hAnsi="Times New Roman" w:cs="Times New Roman"/>
+        </w:rPr>
         <w:t xml:space="preserve">Obtener información que pueda faltar para el proyecto en colaboración con </w:t>
       </w:r>
       <w:proofErr w:type="spellStart"/>
@@ -643,11 +682,11 @@
         <w:rPr>
           <w:rFonts w:ascii="Times New Roman" w:hAnsi="Times New Roman" w:cs="Times New Roman"/>
         </w:rPr>
-        <w:t>. Se realizaría de una manera muy general, en la que platique con los pescadores sobre el proyecto y ellos me den sus ideas.</w:t>
+        <w:t xml:space="preserve"> (información socioeconómica).</w:t>
       </w:r>
     </w:p>
     <w:sectPr>
-      <w:headerReference w:type="default" r:id="rId8"/>
+      <w:headerReference w:type="default" r:id="rId7"/>
       <w:type w:val="continuous"/>
       <w:pgSz w:w="12240" w:h="15840"/>
       <w:pgMar w:top="1417" w:right="1701" w:bottom="1417" w:left="1701" w:header="708" w:footer="708" w:gutter="0"/>
@@ -923,6 +962,92 @@
     </w:lvl>
   </w:abstractNum>
   <w:abstractNum w:abstractNumId="2">
+    <w:nsid w:val="27047237"/>
+    <w:multiLevelType w:val="hybridMultilevel"/>
+    <w:tmpl w:val="42C2A130"/>
+    <w:lvl w:ilvl="0" w:tplc="080A0011">
+      <w:start w:val="1"/>
+      <w:numFmt w:val="decimal"/>
+      <w:lvlText w:val="%1)"/>
+      <w:lvlJc w:val="left"/>
+      <w:pPr>
+        <w:ind w:left="360" w:hanging="360"/>
+      </w:pPr>
+    </w:lvl>
+    <w:lvl w:ilvl="1" w:tplc="080A0019" w:tentative="1">
+      <w:start w:val="1"/>
+      <w:numFmt w:val="lowerLetter"/>
+      <w:lvlText w:val="%2."/>
+      <w:lvlJc w:val="left"/>
+      <w:pPr>
+        <w:ind w:left="1080" w:hanging="360"/>
+      </w:pPr>
+    </w:lvl>
+    <w:lvl w:ilvl="2" w:tplc="080A001B" w:tentative="1">
+      <w:start w:val="1"/>
+      <w:numFmt w:val="lowerRoman"/>
+      <w:lvlText w:val="%3."/>
+      <w:lvlJc w:val="right"/>
+      <w:pPr>
+        <w:ind w:left="1800" w:hanging="180"/>
+      </w:pPr>
+    </w:lvl>
+    <w:lvl w:ilvl="3" w:tplc="080A000F" w:tentative="1">
+      <w:start w:val="1"/>
+      <w:numFmt w:val="decimal"/>
+      <w:lvlText w:val="%4."/>
+      <w:lvlJc w:val="left"/>
+      <w:pPr>
+        <w:ind w:left="2520" w:hanging="360"/>
+      </w:pPr>
+    </w:lvl>
+    <w:lvl w:ilvl="4" w:tplc="080A0019" w:tentative="1">
+      <w:start w:val="1"/>
+      <w:numFmt w:val="lowerLetter"/>
+      <w:lvlText w:val="%5."/>
+      <w:lvlJc w:val="left"/>
+      <w:pPr>
+        <w:ind w:left="3240" w:hanging="360"/>
+      </w:pPr>
+    </w:lvl>
+    <w:lvl w:ilvl="5" w:tplc="080A001B" w:tentative="1">
+      <w:start w:val="1"/>
+      <w:numFmt w:val="lowerRoman"/>
+      <w:lvlText w:val="%6."/>
+      <w:lvlJc w:val="right"/>
+      <w:pPr>
+        <w:ind w:left="3960" w:hanging="180"/>
+      </w:pPr>
+    </w:lvl>
+    <w:lvl w:ilvl="6" w:tplc="080A000F" w:tentative="1">
+      <w:start w:val="1"/>
+      <w:numFmt w:val="decimal"/>
+      <w:lvlText w:val="%7."/>
+      <w:lvlJc w:val="left"/>
+      <w:pPr>
+        <w:ind w:left="4680" w:hanging="360"/>
+      </w:pPr>
+    </w:lvl>
+    <w:lvl w:ilvl="7" w:tplc="080A0019" w:tentative="1">
+      <w:start w:val="1"/>
+      <w:numFmt w:val="lowerLetter"/>
+      <w:lvlText w:val="%8."/>
+      <w:lvlJc w:val="left"/>
+      <w:pPr>
+        <w:ind w:left="5400" w:hanging="360"/>
+      </w:pPr>
+    </w:lvl>
+    <w:lvl w:ilvl="8" w:tplc="080A001B" w:tentative="1">
+      <w:start w:val="1"/>
+      <w:numFmt w:val="lowerRoman"/>
+      <w:lvlText w:val="%9."/>
+      <w:lvlJc w:val="right"/>
+      <w:pPr>
+        <w:ind w:left="6120" w:hanging="180"/>
+      </w:pPr>
+    </w:lvl>
+  </w:abstractNum>
+  <w:abstractNum w:abstractNumId="3">
     <w:nsid w:val="2F725EA5"/>
     <w:multiLevelType w:val="hybridMultilevel"/>
     <w:tmpl w:val="E0F472F8"/>
@@ -1035,7 +1160,7 @@
       </w:rPr>
     </w:lvl>
   </w:abstractNum>
-  <w:abstractNum w:abstractNumId="3">
+  <w:abstractNum w:abstractNumId="4">
     <w:nsid w:val="396E6002"/>
     <w:multiLevelType w:val="hybridMultilevel"/>
     <w:tmpl w:val="FE8A803E"/>
@@ -1121,7 +1246,7 @@
       </w:pPr>
     </w:lvl>
   </w:abstractNum>
-  <w:abstractNum w:abstractNumId="4">
+  <w:abstractNum w:abstractNumId="5">
     <w:nsid w:val="3A517BC8"/>
     <w:multiLevelType w:val="multilevel"/>
     <w:tmpl w:val="080A001D"/>
@@ -1207,7 +1332,7 @@
       </w:pPr>
     </w:lvl>
   </w:abstractNum>
-  <w:abstractNum w:abstractNumId="5">
+  <w:abstractNum w:abstractNumId="6">
     <w:nsid w:val="43D92CB6"/>
     <w:multiLevelType w:val="hybridMultilevel"/>
     <w:tmpl w:val="8328076E"/>
@@ -1320,7 +1445,7 @@
       </w:rPr>
     </w:lvl>
   </w:abstractNum>
-  <w:abstractNum w:abstractNumId="6">
+  <w:abstractNum w:abstractNumId="7">
     <w:nsid w:val="7DB14B5B"/>
     <w:multiLevelType w:val="hybridMultilevel"/>
     <w:tmpl w:val="652E1BEC"/>
@@ -1434,25 +1559,28 @@
     </w:lvl>
   </w:abstractNum>
   <w:num w:numId="1">
+    <w:abstractNumId w:val="7"/>
+  </w:num>
+  <w:num w:numId="2">
+    <w:abstractNumId w:val="4"/>
+  </w:num>
+  <w:num w:numId="3">
     <w:abstractNumId w:val="6"/>
   </w:num>
-  <w:num w:numId="2">
+  <w:num w:numId="4">
     <w:abstractNumId w:val="3"/>
-  </w:num>
-  <w:num w:numId="3">
-    <w:abstractNumId w:val="5"/>
-  </w:num>
-  <w:num w:numId="4">
-    <w:abstractNumId w:val="2"/>
   </w:num>
   <w:num w:numId="5">
     <w:abstractNumId w:val="0"/>
   </w:num>
   <w:num w:numId="6">
-    <w:abstractNumId w:val="4"/>
+    <w:abstractNumId w:val="5"/>
   </w:num>
   <w:num w:numId="7">
     <w:abstractNumId w:val="1"/>
+  </w:num>
+  <w:num w:numId="8">
+    <w:abstractNumId w:val="2"/>
   </w:num>
 </w:numbering>
 </file>
@@ -1792,6 +1920,17 @@
       <w:szCs w:val="24"/>
     </w:rPr>
   </w:style>
+  <w:style w:type="paragraph" w:styleId="Prrafodelista">
+    <w:name w:val="List Paragraph"/>
+    <w:basedOn w:val="Normal"/>
+    <w:uiPriority w:val="34"/>
+    <w:qFormat/>
+    <w:rsid w:val="00233660"/>
+    <w:pPr>
+      <w:ind w:left="720"/>
+      <w:contextualSpacing/>
+    </w:pPr>
+  </w:style>
 </w:styles>
 </file>
 

</xml_diff>